<commit_message>
update journal to mod 6
</commit_message>
<xml_diff>
--- a/Journal SDEV143.docx
+++ b/Journal SDEV143.docx
@@ -569,33 +569,15 @@
     </w:p>
     <w:p>
       <w:r>
-        <w:t xml:space="preserve">## Journal Entry </w:t>
-      </w:r>
-      <w:r>
-        <w:t>3</w:t>
-      </w:r>
-      <w:r>
-        <w:t xml:space="preserve">, Mod </w:t>
-      </w:r>
-      <w:r>
-        <w:t>5</w:t>
-      </w:r>
-      <w:r>
-        <w:t xml:space="preserve"> – </w:t>
-      </w:r>
-      <w:r>
-        <w:t>2/4</w:t>
-      </w:r>
-      <w:r>
-        <w:t>/2025</w:t>
+        <w:t>## Journal Entry 3, Mod 5 – 2/4/2025</w:t>
       </w:r>
     </w:p>
     <w:p>
       <w:r>
-        <w:t>Chapters 10 through 1</w:t>
-      </w:r>
-      <w:r>
-        <w:t>4</w:t>
+        <w:t xml:space="preserve">Chapters 10 through </w:t>
+      </w:r>
+      <w:r>
+        <w:t>14</w:t>
       </w:r>
     </w:p>
     <w:p>
@@ -701,11 +683,11 @@
         <w:t xml:space="preserve"> version and overwriting it.  It was </w:t>
       </w:r>
       <w:r>
-        <w:t xml:space="preserve">difficult to grasp the idea that both </w:t>
-      </w:r>
-      <w:proofErr w:type="gramStart"/>
-      <w:r>
-        <w:t>version</w:t>
+        <w:t xml:space="preserve">difficult to grasp the idea that </w:t>
+      </w:r>
+      <w:proofErr w:type="gramStart"/>
+      <w:r>
+        <w:t>both version</w:t>
       </w:r>
       <w:proofErr w:type="gramEnd"/>
       <w:r>
@@ -986,9 +968,103 @@
     </w:p>
     <w:p>
       <w:r>
+        <w:t xml:space="preserve">## Journal Entry </w:t>
+      </w:r>
+      <w:r>
+        <w:t>4</w:t>
+      </w:r>
+      <w:r>
+        <w:t xml:space="preserve">, Mod </w:t>
+      </w:r>
+      <w:r>
+        <w:t>6</w:t>
+      </w:r>
+      <w:r>
+        <w:t xml:space="preserve"> – 2/</w:t>
+      </w:r>
+      <w:r>
+        <w:t>10</w:t>
+      </w:r>
+      <w:r>
+        <w:t>/2025</w:t>
+      </w:r>
+    </w:p>
+    <w:p>
+      <w:r>
         <w:tab/>
+        <w:t xml:space="preserve">As part of my continuing study of chapters 13 and 14, I went back and reviewed the entire text from the section starting with setting up </w:t>
+      </w:r>
+      <w:proofErr w:type="gramStart"/>
+      <w:r>
+        <w:t>git</w:t>
+      </w:r>
+      <w:proofErr w:type="gramEnd"/>
+      <w:r>
+        <w:t xml:space="preserve"> and moving forward.  With </w:t>
+      </w:r>
+      <w:proofErr w:type="gramStart"/>
+      <w:r>
+        <w:t>a slower</w:t>
+      </w:r>
+      <w:proofErr w:type="gramEnd"/>
+      <w:r>
+        <w:t xml:space="preserve"> re-reading and redoing several of the exercises, I now feel more comfortable using git (although, I still have very few commands committed to memory).  Now that I know how to use them, the ability to resolve conflicts and merge, as well as the ability to </w:t>
+      </w:r>
+      <w:proofErr w:type="spellStart"/>
+      <w:r>
+        <w:t>cherrypick</w:t>
+      </w:r>
+      <w:proofErr w:type="spellEnd"/>
+      <w:r>
+        <w:t xml:space="preserve"> and use git clean will be of great value to me moving forward.  Based on a very stressful situation during my computer science class where I thought I had “broken” 2500 lines of code at the 11</w:t>
+      </w:r>
+      <w:r>
+        <w:rPr>
+          <w:vertAlign w:val="superscript"/>
+        </w:rPr>
+        <w:t>th</w:t>
+      </w:r>
+      <w:r>
+        <w:t xml:space="preserve"> hour, my experience with git had been one of extreme anxiety.  Git remained a mystery to me, and </w:t>
+      </w:r>
+      <w:proofErr w:type="gramStart"/>
+      <w:r>
+        <w:t>it’s</w:t>
+      </w:r>
+      <w:proofErr w:type="gramEnd"/>
+      <w:r>
+        <w:t xml:space="preserve"> use seemed much less secure than just saving multiple files on physical media.  After a great deal of effort and reworking the exercises, I can say that I left this chapter with a great sense of accomplishment.  One of the most difficult situations I encountered with Git and GitHub was not being able to push updates because I couldn’t pull recent remote branch changes without overwriting my work.  This was the number one activity that I wanted to be able to engage in, and after some effort, I was able to use git stash to proceed and address the issue that had caused me so much frustration.  When I take Computer Science II </w:t>
+      </w:r>
+      <w:proofErr w:type="gramStart"/>
+      <w:r>
+        <w:t>in the near future</w:t>
+      </w:r>
+      <w:proofErr w:type="gramEnd"/>
+      <w:r>
+        <w:t xml:space="preserve">, I will have an entirely new perception of git and the software development tools that we use to code.  I’m sure I will face additional challenges moving forward, but </w:t>
+      </w:r>
+      <w:proofErr w:type="spellStart"/>
+      <w:r>
+        <w:t>cherrypick</w:t>
+      </w:r>
+      <w:r>
+        <w:t>ing</w:t>
+      </w:r>
+      <w:proofErr w:type="spellEnd"/>
+      <w:r>
+        <w:t>, stash</w:t>
+      </w:r>
+      <w:r>
+        <w:t>ing</w:t>
+      </w:r>
+      <w:r>
+        <w:t>, and merging</w:t>
+      </w:r>
+      <w:r>
+        <w:t xml:space="preserve"> are no longer foreign to me and are not things to avoid or leave to the instructor to help with.  This module was a good beginning in my future with software development more so than anything else I have done so far.  </w:t>
       </w:r>
     </w:p>
+    <w:p/>
     <w:sectPr>
       <w:pgSz w:w="12240" w:h="15840"/>
       <w:pgMar w:top="720" w:right="720" w:bottom="720" w:left="720" w:header="720" w:footer="720" w:gutter="0"/>

</xml_diff>

<commit_message>
commit mod 7 journal
</commit_message>
<xml_diff>
--- a/Journal SDEV143.docx
+++ b/Journal SDEV143.docx
@@ -968,25 +968,7 @@
     </w:p>
     <w:p>
       <w:r>
-        <w:t xml:space="preserve">## Journal Entry </w:t>
-      </w:r>
-      <w:r>
-        <w:t>4</w:t>
-      </w:r>
-      <w:r>
-        <w:t xml:space="preserve">, Mod </w:t>
-      </w:r>
-      <w:r>
-        <w:t>6</w:t>
-      </w:r>
-      <w:r>
-        <w:t xml:space="preserve"> – 2/</w:t>
-      </w:r>
-      <w:r>
-        <w:t>10</w:t>
-      </w:r>
-      <w:r>
-        <w:t>/2025</w:t>
+        <w:t>## Journal Entry 4, Mod 6 – 2/10/2025</w:t>
       </w:r>
     </w:p>
     <w:p>
@@ -1062,6 +1044,56 @@
       </w:r>
       <w:r>
         <w:t xml:space="preserve"> are no longer foreign to me and are not things to avoid or leave to the instructor to help with.  This module was a good beginning in my future with software development more so than anything else I have done so far.  </w:t>
+      </w:r>
+    </w:p>
+    <w:p>
+      <w:r>
+        <w:t xml:space="preserve">## Journal Entry </w:t>
+      </w:r>
+      <w:r>
+        <w:t>5</w:t>
+      </w:r>
+      <w:r>
+        <w:t xml:space="preserve">, Mod </w:t>
+      </w:r>
+      <w:r>
+        <w:t>7</w:t>
+      </w:r>
+      <w:r>
+        <w:t xml:space="preserve"> – 2/1</w:t>
+      </w:r>
+      <w:r>
+        <w:t>2</w:t>
+      </w:r>
+      <w:r>
+        <w:t>/2025</w:t>
+      </w:r>
+    </w:p>
+    <w:p>
+      <w:r>
+        <w:tab/>
+        <w:t xml:space="preserve">Chapter 15 focused on Git GUI.  This implementation of git is closer to how I first used git during my SDEV and Computer Science courses.  It was gratifying to see how much I have learned and how much I understand about what is taking place “under the hood” so to speak, when working with more advanced software development tools.  I appreciate the ability that I have gained to take the git commands that I use in Git GUI and break them down in terms of several command lines in git bash.  Tools like Git GUI will now be much less mysterious to me and understanding the command lines will help me resolve issues that might otherwise be difficult to address.  As far as chapter 16 goes, I feel there </w:t>
+      </w:r>
+      <w:r>
+        <w:lastRenderedPageBreak/>
+        <w:t xml:space="preserve">was a great deal of overlap with what I had already done in module six, because I had already used git stash to resolve conflicts.  Git stash will continue to be one of the most important commands that I use moving forward, as I will try my best to follow the author’s </w:t>
+      </w:r>
+      <w:r>
+        <w:t>admonition</w:t>
+      </w:r>
+      <w:r>
+        <w:t xml:space="preserve"> </w:t>
+      </w:r>
+      <w:r>
+        <w:t xml:space="preserve">to avoid reset when possible.  When resetting becomes necessary, I will make sure to review the difference between hard and soft resets.  Another command which I feel will be important in chapter 16 is the checkout feature.  Although I have seen it before, its use in chapter 16 is related to </w:t>
+      </w:r>
+      <w:proofErr w:type="spellStart"/>
+      <w:r>
+        <w:t>to</w:t>
+      </w:r>
+      <w:proofErr w:type="spellEnd"/>
+      <w:r>
+        <w:t xml:space="preserve"> files and not commits and the results are somewhat different in this context.  </w:t>
       </w:r>
     </w:p>
     <w:p/>

</xml_diff>